<commit_message>
bug fix short fio
</commit_message>
<xml_diff>
--- a/src/main/resources/docx_templates/template_report.docx
+++ b/src/main/resources/docx_templates/template_report.docx
@@ -9848,8 +9848,67 @@
         </w:rPr>
         <w:tab/>
       </w:r>
+      <w:r>
+        <w:rPr>
+          <w:b/>
+          <w:bCs/>
+          <w:sz w:val="20"/>
+        </w:rPr>
+        <w:t>{{</w:t>
+      </w:r>
+      <w:proofErr w:type="spellStart"/>
+      <w:r>
+        <w:rPr>
+          <w:lang w:val="en-US"/>
+        </w:rPr>
+        <w:t>fioShort</w:t>
+      </w:r>
+      <w:proofErr w:type="spellEnd"/>
+      <w:r>
+        <w:rPr>
+          <w:b/>
+          <w:bCs/>
+          <w:sz w:val="20"/>
+        </w:rPr>
+        <w:t>}}</w:t>
+      </w:r>
       <w:bookmarkStart w:id="0" w:name="_GoBack"/>
       <w:bookmarkEnd w:id="0"/>
+    </w:p>
+    <w:p>
+      <w:pPr>
+        <w:spacing w:line="360" w:lineRule="auto"/>
+        <w:ind w:left="2268"/>
+        <w:rPr>
+          <w:b/>
+          <w:bCs/>
+          <w:sz w:val="20"/>
+        </w:rPr>
+      </w:pPr>
+      <w:r>
+        <w:rPr>
+          <w:b/>
+          <w:bCs/>
+          <w:sz w:val="20"/>
+        </w:rPr>
+        <w:t>Председатель циклово</w:t>
+      </w:r>
+      <w:r>
+        <w:rPr>
+          <w:b/>
+          <w:bCs/>
+          <w:sz w:val="20"/>
+        </w:rPr>
+        <w:t>й комиссии________</w:t>
+      </w:r>
+      <w:r>
+        <w:rPr>
+          <w:b/>
+          <w:bCs/>
+          <w:sz w:val="20"/>
+        </w:rPr>
+        <w:tab/>
+      </w:r>
       <w:r>
         <w:rPr>
           <w:b/>
@@ -9866,61 +9925,8 @@
           <w:sz w:val="20"/>
           <w:lang w:val="en-US"/>
         </w:rPr>
-        <w:t>fio</w:t>
-      </w:r>
-      <w:proofErr w:type="spellEnd"/>
-      <w:r>
-        <w:rPr>
-          <w:b/>
-          <w:bCs/>
-          <w:sz w:val="20"/>
-        </w:rPr>
-        <w:t>}}</w:t>
-      </w:r>
-    </w:p>
-    <w:p>
-      <w:pPr>
-        <w:spacing w:line="360" w:lineRule="auto"/>
-        <w:ind w:left="2268"/>
-        <w:rPr>
-          <w:b/>
-          <w:bCs/>
-          <w:sz w:val="20"/>
-        </w:rPr>
-      </w:pPr>
-      <w:r>
-        <w:rPr>
-          <w:b/>
-          <w:bCs/>
-          <w:sz w:val="20"/>
-        </w:rPr>
-        <w:t>Председатель циклово</w:t>
-      </w:r>
-      <w:r>
-        <w:rPr>
-          <w:b/>
-          <w:bCs/>
-          <w:sz w:val="20"/>
-        </w:rPr>
-        <w:t>й комиссии________</w:t>
-      </w:r>
-      <w:r>
-        <w:rPr>
-          <w:b/>
-          <w:bCs/>
-          <w:sz w:val="20"/>
-        </w:rPr>
-        <w:tab/>
-      </w:r>
-      <w:r>
-        <w:rPr>
-          <w:b/>
-          <w:bCs/>
-          <w:sz w:val="20"/>
-        </w:rPr>
-        <w:t>{{</w:t>
-      </w:r>
-      <w:proofErr w:type="spellStart"/>
+        <w:t>chairman</w:t>
+      </w:r>
       <w:r>
         <w:rPr>
           <w:b/>
@@ -9928,7 +9934,7 @@
           <w:sz w:val="20"/>
           <w:lang w:val="en-US"/>
         </w:rPr>
-        <w:t>chairmanfio</w:t>
+        <w:t>FIO</w:t>
       </w:r>
       <w:proofErr w:type="spellEnd"/>
       <w:r>
@@ -12601,7 +12607,7 @@
 </file>
 
 <file path=customXml/itemProps1.xml><?xml version="1.0" encoding="utf-8"?>
-<ds:datastoreItem xmlns:ds="http://schemas.openxmlformats.org/officeDocument/2006/customXml" ds:itemID="{38449B4A-4AEF-47B2-836A-EC6EFF8C6868}">
+<ds:datastoreItem xmlns:ds="http://schemas.openxmlformats.org/officeDocument/2006/customXml" ds:itemID="{973AC77D-6788-4EA8-9B73-0F29664FFFCC}">
   <ds:schemaRefs>
     <ds:schemaRef ds:uri="http://schemas.openxmlformats.org/officeDocument/2006/bibliography"/>
   </ds:schemaRefs>

</xml_diff>